<commit_message>
Updated management recommendations for assignment 7.
Updated management recommendations for assignment 7.
</commit_message>
<xml_diff>
--- a/Assignment_06/Optical Recognition.docx
+++ b/Assignment_06/Optical Recognition.docx
@@ -37,13 +37,31 @@
     </w:p>
     <w:p>
       <w:r>
-        <w:t xml:space="preserve">In financial services one of the most daunting challenges facing the industry is embracing the seismic shift towards the </w:t>
+        <w:t xml:space="preserve">In financial </w:t>
+      </w:r>
+      <w:r>
+        <w:rPr>
+          <w:noProof/>
+        </w:rPr>
+        <w:t>services</w:t>
+      </w:r>
+      <w:r>
+        <w:t xml:space="preserve"> one of the most daunting challenges facing the industry is embracing the seismic shift towards the </w:t>
       </w:r>
       <w:r>
         <w:t>analytical</w:t>
       </w:r>
       <w:r>
-        <w:t xml:space="preserve"> revolution. This has the potential for enormous impacts </w:t>
+        <w:t xml:space="preserve"> revolution. </w:t>
+      </w:r>
+      <w:r>
+        <w:rPr>
+          <w:noProof/>
+        </w:rPr>
+        <w:t>This</w:t>
+      </w:r>
+      <w:r>
+        <w:t xml:space="preserve"> has the potential for enormous impacts </w:t>
       </w:r>
       <w:r>
         <w:t xml:space="preserve">to the everyday jobs of people spanning </w:t>
@@ -75,10 +93,37 @@
     </w:p>
     <w:p>
       <w:r>
-        <w:t>Optical character recognition is a data analytics technology that is used to convert digital representations of characters and symbols, like those that would appear in a scanned document, to its native digital representation in the computer.</w:t>
-      </w:r>
-      <w:r>
-        <w:t xml:space="preserve"> Once the data is in the native representation of the computer, further automation and analysis can be conducted seamlessly across the organization.</w:t>
+        <w:t xml:space="preserve">Optical character recognition is a data analytics technology that is used to convert digital representations of characters and symbols, like those that would appear in a scanned document, to its native digital </w:t>
+      </w:r>
+      <w:r>
+        <w:rPr>
+          <w:noProof/>
+        </w:rPr>
+        <w:t>representation</w:t>
+      </w:r>
+      <w:r>
+        <w:t xml:space="preserve"> in the computer.</w:t>
+      </w:r>
+      <w:r>
+        <w:t xml:space="preserve"> Once the data is in the native </w:t>
+      </w:r>
+      <w:r>
+        <w:rPr>
+          <w:noProof/>
+        </w:rPr>
+        <w:t>representation</w:t>
+      </w:r>
+      <w:r>
+        <w:t xml:space="preserve"> of the </w:t>
+      </w:r>
+      <w:r>
+        <w:rPr>
+          <w:noProof/>
+        </w:rPr>
+        <w:t>computer</w:t>
+      </w:r>
+      <w:r>
+        <w:t>, further automation and analysis can be conducted seamlessly across the organization.</w:t>
       </w:r>
       <w:r>
         <w:t xml:space="preserve"> </w:t>
@@ -89,7 +134,16 @@
         <w:t>For example, t</w:t>
       </w:r>
       <w:r>
-        <w:t>his technology could be used to automate the scanning and process of a deposit check for a bank teller, or</w:t>
+        <w:t xml:space="preserve">his technology could be used to automate the scanning and process of a deposit check for a bank </w:t>
+      </w:r>
+      <w:r>
+        <w:rPr>
+          <w:noProof/>
+        </w:rPr>
+        <w:t>teller,</w:t>
+      </w:r>
+      <w:r>
+        <w:t xml:space="preserve"> or</w:t>
       </w:r>
       <w:r>
         <w:t xml:space="preserve"> to scan and classify thousands of documents made available via a data room during a merger or acquisition. </w:t>
@@ -98,7 +152,16 @@
         <w:t xml:space="preserve">Having the ability to </w:t>
       </w:r>
       <w:r>
-        <w:t>automatically digest vast amounts of human produced content and transform it for digital and analytical processing would give any financial organization a substantial competitive edge in practically every area of its daily business and operational process.</w:t>
+        <w:t xml:space="preserve">automatically digest vast amounts of </w:t>
+      </w:r>
+      <w:r>
+        <w:rPr>
+          <w:noProof/>
+        </w:rPr>
+        <w:t>human produced</w:t>
+      </w:r>
+      <w:r>
+        <w:t xml:space="preserve"> content and transform it for digital and analytical processing would give any financial organization a substantial competitive edge in practically every area of its daily business and operational process.</w:t>
       </w:r>
     </w:p>
     <w:p>
@@ -283,7 +346,16 @@
         </mc:AlternateContent>
       </w:r>
       <w:r>
-        <w:t>Our classification system uses the first sixty-thousand images in the database as a training dataset, and the last ten-thousand as o</w:t>
+        <w:t xml:space="preserve">Our classification system uses the first sixty-thousand images in the database as a training </w:t>
+      </w:r>
+      <w:r>
+        <w:rPr>
+          <w:noProof/>
+        </w:rPr>
+        <w:t>dataset,</w:t>
+      </w:r>
+      <w:r>
+        <w:t xml:space="preserve"> and the last ten-thousand as o</w:t>
       </w:r>
       <w:r>
         <w:t>ur test and validation dataset. We will take the same sixty-thousand images and classify them with different approaches.</w:t>
@@ -351,7 +423,16 @@
         <w:t>ou</w:t>
       </w:r>
       <w:r>
-        <w:t xml:space="preserve">r baseline results by using a multilayer perception </w:t>
+        <w:t xml:space="preserve">r baseline results by using a multilayer </w:t>
+      </w:r>
+      <w:r>
+        <w:rPr>
+          <w:noProof/>
+        </w:rPr>
+        <w:t>perception</w:t>
+      </w:r>
+      <w:r>
+        <w:t xml:space="preserve"> </w:t>
       </w:r>
       <w:r>
         <w:t>model</w:t>
@@ -366,33 +447,96 @@
         <w:t>on the trading set.</w:t>
       </w:r>
       <w:r>
-        <w:t xml:space="preserve"> The results from our initial run of the model will serve as a baseline for the training performance/cost, training accuracy and testing accuracy</w:t>
+        <w:t xml:space="preserve"> The results from our initial run of the model will serve as a baseline for the training performance/cost, training accuracy </w:t>
+      </w:r>
+      <w:r>
+        <w:rPr>
+          <w:noProof/>
+        </w:rPr>
+        <w:t>and</w:t>
+      </w:r>
+      <w:r>
+        <w:t xml:space="preserve"> testing accuracy</w:t>
       </w:r>
       <w:r>
         <w:t>.</w:t>
       </w:r>
       <w:r>
-        <w:t xml:space="preserve"> The baseline version and the research / test versions of the model will all use the same weights and biases to maintain consistency throughout the testing so that we can lock in on the parameter tuning.</w:t>
+        <w:t xml:space="preserve"> The baseline version and the </w:t>
+      </w:r>
+      <w:r>
+        <w:rPr>
+          <w:noProof/>
+        </w:rPr>
+        <w:t>research / test</w:t>
+      </w:r>
+      <w:r>
+        <w:t xml:space="preserve"> versions of the model will all use the same weights and biases to maintain consistency throughout the testing so that we can lock in on the parameter tuning.</w:t>
       </w:r>
     </w:p>
     <w:p>
       <w:r>
-        <w:t xml:space="preserve">Once the benchmark case is </w:t>
-      </w:r>
-      <w:r>
+        <w:t xml:space="preserve">Once the benchmark case </w:t>
+      </w:r>
+      <w:r>
+        <w:rPr>
+          <w:noProof/>
+        </w:rPr>
+        <w:t xml:space="preserve">is </w:t>
+      </w:r>
+      <w:r>
+        <w:rPr>
+          <w:noProof/>
+        </w:rPr>
         <w:t>solved</w:t>
       </w:r>
       <w:r>
-        <w:t xml:space="preserve"> for in terms of </w:t>
-      </w:r>
-      <w:r>
-        <w:t xml:space="preserve">computational cost vs </w:t>
+        <w:t xml:space="preserve"> for </w:t>
+      </w:r>
+      <w:r>
+        <w:rPr>
+          <w:noProof/>
+        </w:rPr>
+        <w:t>in terms of</w:t>
+      </w:r>
+      <w:r>
+        <w:t xml:space="preserve"> </w:t>
+      </w:r>
+      <w:r>
+        <w:t xml:space="preserve">computational cost </w:t>
+      </w:r>
+      <w:r>
+        <w:rPr>
+          <w:noProof/>
+        </w:rPr>
+        <w:t>vs</w:t>
+      </w:r>
+      <w:r>
+        <w:t xml:space="preserve"> </w:t>
       </w:r>
       <w:r>
         <w:t xml:space="preserve">modeling accuracy and training-time, we will look to improve </w:t>
       </w:r>
       <w:r>
-        <w:t xml:space="preserve">on my tuning the key parameters of model. The learning rate, which controls how quickly the model converges on the local minima, the number of training epochs (iterations), and the batch size </w:t>
+        <w:t xml:space="preserve">on my tuning the </w:t>
+      </w:r>
+      <w:r>
+        <w:rPr>
+          <w:noProof/>
+        </w:rPr>
+        <w:t>key</w:t>
+      </w:r>
+      <w:r>
+        <w:t xml:space="preserve"> parameters of </w:t>
+      </w:r>
+      <w:r>
+        <w:rPr>
+          <w:noProof/>
+        </w:rPr>
+        <w:t>model</w:t>
+      </w:r>
+      <w:r>
+        <w:t xml:space="preserve">. The learning rate, which controls how quickly the model converges on the local minima, the number of training epochs (iterations), and the batch size </w:t>
       </w:r>
       <w:r>
         <w:t>which determines how</w:t>
@@ -410,19 +554,101 @@
       </w:r>
     </w:p>
     <w:p>
-      <w:r>
-        <w:t>The model construction and benchmarking methods were conducted purely in the cloud, leveraging a pre-canned environment from a world-class provider of machine learning solutions, Google, called Colabratory. This cloud environment enables us to not only conduct research in a more efficient manner, while also allowing maximum reproducibility by taking out the variability of an individual desktops hardware configuration for the benchmark results. Additionally, we can push our research globally and allow any astute reader to reproduce our results for themselves in a sandboxed environment.</w:t>
+      <w:bookmarkStart w:id="0" w:name="_Hlk530428760"/>
+      <w:r>
+        <w:t xml:space="preserve">The model construction and benchmarking methods were conducted purely in the cloud, leveraging a pre-canned environment from a world-class provider of machine learning solutions, Google, called </w:t>
+      </w:r>
+      <w:r>
+        <w:rPr>
+          <w:noProof/>
+        </w:rPr>
+        <w:t>Colabratory</w:t>
+      </w:r>
+      <w:r>
+        <w:t xml:space="preserve">. This cloud environment enables us to not only </w:t>
+      </w:r>
+      <w:r>
+        <w:rPr>
+          <w:noProof/>
+        </w:rPr>
+        <w:t>conduct research</w:t>
+      </w:r>
+      <w:r>
+        <w:t xml:space="preserve"> </w:t>
+      </w:r>
+      <w:r>
+        <w:rPr>
+          <w:noProof/>
+        </w:rPr>
+        <w:t>in a more efficient manner</w:t>
+      </w:r>
+      <w:r>
+        <w:t>, while also allowing maximum reproducibility by taking out the variability of an individual desktops hardware configuration for the benchmark results. Additionally, we can push our research globally and allow any astute reader to reproduce our results for themselves in a sandboxed environment.</w:t>
       </w:r>
     </w:p>
     <w:p>
       <w:r>
         <w:lastRenderedPageBreak/>
-        <w:t>Additionally, for this research we also leveraged an industry-leading machine learning framework, TensorFlow, that is also produced by Google. TensorFlow gives us access to the same underlying technology that powers several of the most advanced analytical systems in production today.</w:t>
+        <w:t xml:space="preserve">Additionally, for this research we also leveraged an industry-leading machine learning framework, TensorFlow, </w:t>
+      </w:r>
+      <w:r>
+        <w:rPr>
+          <w:noProof/>
+        </w:rPr>
+        <w:t>that is also produced by Google</w:t>
+      </w:r>
+      <w:r>
+        <w:t>. TensorFlow gives us access to the same underlying technology that powers several of the most advanced analytical systems in production today.</w:t>
       </w:r>
     </w:p>
     <w:p>
       <w:r>
-        <w:t xml:space="preserve">Using this framework, we setup an artificial neural network algorithm for training our classification system. For this problem, we chose a Multilayer Perception (MLP), algorithm that is trained on the MNIST dataset with various parameters so that we can conduct research on the optimal training </w:t>
+        <w:t xml:space="preserve">Using this framework, we </w:t>
+      </w:r>
+      <w:r>
+        <w:rPr>
+          <w:noProof/>
+        </w:rPr>
+        <w:t>setup</w:t>
+      </w:r>
+      <w:r>
+        <w:t xml:space="preserve"> an artificial neural network algorithm for training our classification system. For this problem, we chose a Multilayer </w:t>
+      </w:r>
+      <w:r>
+        <w:rPr>
+          <w:noProof/>
+        </w:rPr>
+        <w:t>Perception</w:t>
+      </w:r>
+      <w:r>
+        <w:t xml:space="preserve"> (MLP), </w:t>
+      </w:r>
+      <w:r>
+        <w:rPr>
+          <w:noProof/>
+        </w:rPr>
+        <w:t>algorithm</w:t>
+      </w:r>
+      <w:r>
+        <w:t xml:space="preserve"> that is </w:t>
+      </w:r>
+      <w:r>
+        <w:rPr>
+          <w:noProof/>
+        </w:rPr>
+        <w:t>trained</w:t>
+      </w:r>
+      <w:r>
+        <w:t xml:space="preserve"> on the MNIST dataset with various parameters so that we can </w:t>
+      </w:r>
+      <w:r>
+        <w:rPr>
+          <w:noProof/>
+        </w:rPr>
+        <w:t>conduct research on</w:t>
+      </w:r>
+      <w:r>
+        <w:t xml:space="preserve"> the optimal training </w:t>
       </w:r>
       <w:r>
         <w:t>configuration, in which we reach maximum accuracy with minimal time spent on the algorithms I/O and computational heavy training phase.</w:t>
@@ -432,35 +658,76 @@
       <w:r>
         <w:t xml:space="preserve">At the heart of this study is the </w:t>
       </w:r>
-      <w:proofErr w:type="gramStart"/>
-      <w:r>
+      <w:r>
+        <w:rPr>
+          <w:noProof/>
+        </w:rPr>
         <w:t>aforementioned Multilayer</w:t>
       </w:r>
-      <w:proofErr w:type="gramEnd"/>
-      <w:r>
-        <w:t xml:space="preserve"> Perception algorithm, and three tuning parameters: learning rate, training epochs, and batch size. We will execute the “baseline” algorithm with the minimal specifications to get the algorithm to perform substantially better than the flip of a coin, which would be our worst case in terms of performance, as we would have simply wasted resources for absolutely no benefit. From there, we will tune the parameters based on a training time </w:t>
+      <w:r>
+        <w:t xml:space="preserve"> Perception algorithm, and three tuning parameters: learning rate, training epochs, and batch size. We will execute the “baseline” algorithm with the </w:t>
+      </w:r>
+      <w:r>
+        <w:rPr>
+          <w:noProof/>
+        </w:rPr>
+        <w:t>minimal</w:t>
+      </w:r>
+      <w:r>
+        <w:t xml:space="preserve"> specifications to get the algorithm to perform substantially better than the flip of a coin, which would be our worst case </w:t>
+      </w:r>
+      <w:r>
+        <w:rPr>
+          <w:noProof/>
+        </w:rPr>
+        <w:t>in terms of</w:t>
+      </w:r>
+      <w:r>
+        <w:t xml:space="preserve"> performance, as we would have </w:t>
+      </w:r>
+      <w:r>
+        <w:rPr>
+          <w:noProof/>
+        </w:rPr>
+        <w:t>simply wasted</w:t>
+      </w:r>
+      <w:r>
+        <w:t xml:space="preserve"> resources for absolutely no benefit. From there, we will tune the parameters based on a training time </w:t>
       </w:r>
       <w:r>
         <w:t>cut-off and</w:t>
       </w:r>
       <w:r>
         <w:t xml:space="preserve"> attempt to find the equilibrium are of maximum performance in minimal time. </w:t>
+      </w:r>
+    </w:p>
+    <w:bookmarkEnd w:id="0"/>
+    <w:p>
+      <w:pPr>
+        <w:pStyle w:val="Heading3"/>
+      </w:pPr>
+      <w:r>
+        <w:t>Conclusion</w:t>
       </w:r>
     </w:p>
     <w:p>
-      <w:pPr>
-        <w:pStyle w:val="Heading3"/>
-      </w:pPr>
-      <w:r>
-        <w:t>Conclusion</w:t>
-      </w:r>
-    </w:p>
-    <w:p>
-      <w:r>
-        <w:t>After s</w:t>
-      </w:r>
-      <w:r>
-        <w:t xml:space="preserve">uccessfully completing our trials and research, we should first define how we measured each characteristic of the model. For accuracy, we used </w:t>
+      <w:r>
+        <w:t xml:space="preserve">After </w:t>
+      </w:r>
+      <w:r>
+        <w:rPr>
+          <w:noProof/>
+        </w:rPr>
+        <w:t>s</w:t>
+      </w:r>
+      <w:r>
+        <w:rPr>
+          <w:noProof/>
+        </w:rPr>
+        <w:t>uccessfully completing</w:t>
+      </w:r>
+      <w:r>
+        <w:t xml:space="preserve"> our trials and research, we should first define how we measured each characteristic of the model. For accuracy, we used </w:t>
       </w:r>
       <w:r>
         <w:t>the TensorFlow ‘accuracy’ metric, which is the frequency with which the model’s prediction matches the test label.</w:t>
@@ -577,7 +844,16 @@
         <w:t>increase in testing accuracy, the model training</w:t>
       </w:r>
       <w:r>
-        <w:t xml:space="preserve"> time went up by a factor of 2x, which is not outlandish, however, it is not ideal when building for large scale systems.</w:t>
+        <w:t xml:space="preserve"> time went up by a factor of 2x, which is not outlandish</w:t>
+      </w:r>
+      <w:r>
+        <w:rPr>
+          <w:noProof/>
+        </w:rPr>
+        <w:t>, however</w:t>
+      </w:r>
+      <w:r>
+        <w:t>, it is not ideal when building for large scale systems.</w:t>
       </w:r>
     </w:p>
     <w:p>
@@ -691,12 +967,16 @@
         <w:t>evident</w:t>
       </w:r>
       <w:r>
-        <w:t xml:space="preserve"> that the model accuracy scales linearly in training time for only a fractional increase in testing accuracy. Overall, I would recommend that if we are trying to solve for minimal training cost, the baseline version of this model is more than adequate in terms of accuracy, especially relative to training time and resource intensity</w:t>
-      </w:r>
-      <w:bookmarkStart w:id="0" w:name="_GoBack"/>
-      <w:bookmarkEnd w:id="0"/>
-      <w:r>
-        <w:t xml:space="preserve">. </w:t>
+        <w:t xml:space="preserve"> that the model accuracy scales linearly in training time for only a fractional increase in testing accuracy. Overall, I would recommend that if we are trying to solve for minimal training cost, the baseline version of this model is more than adequate </w:t>
+      </w:r>
+      <w:r>
+        <w:rPr>
+          <w:noProof/>
+        </w:rPr>
+        <w:t>in terms of</w:t>
+      </w:r>
+      <w:r>
+        <w:t xml:space="preserve"> accuracy, especially relative to training time and resource intensity. </w:t>
       </w:r>
     </w:p>
     <w:p>
@@ -706,29 +986,41 @@
       <w:r>
         <w:t>This research is by no means exhaustive or complete. We have merely scratched the surface on what is possible here with TensorFlow and some training data.</w:t>
       </w:r>
+      <w:bookmarkStart w:id="1" w:name="_GoBack"/>
+      <w:bookmarkEnd w:id="1"/>
     </w:p>
     <w:p>
       <w:pPr>
         <w:spacing w:line="480" w:lineRule="auto"/>
       </w:pPr>
-    </w:p>
-    <w:p>
-      <w:pPr>
-        <w:spacing w:line="480" w:lineRule="auto"/>
-      </w:pPr>
-      <w:r>
-        <w:lastRenderedPageBreak/>
+      <w:r>
         <w:t>For additional information on how this research</w:t>
       </w:r>
       <w:r>
-        <w:t xml:space="preserve"> was conducted, please visit the </w:t>
+        <w:t xml:space="preserve"> </w:t>
+      </w:r>
+      <w:r>
+        <w:rPr>
+          <w:noProof/>
+        </w:rPr>
+        <w:t>was conducted</w:t>
+      </w:r>
+      <w:r>
+        <w:t xml:space="preserve">, please visit the </w:t>
       </w:r>
       <w:hyperlink r:id="rId16" w:history="1">
         <w:r>
           <w:rPr>
             <w:rStyle w:val="Hyperlink"/>
+            <w:noProof/>
           </w:rPr>
-          <w:t>Colabratory Notebook</w:t>
+          <w:t>Colabratory</w:t>
+        </w:r>
+        <w:r>
+          <w:rPr>
+            <w:rStyle w:val="Hyperlink"/>
+          </w:rPr>
+          <w:t xml:space="preserve"> Notebook</w:t>
         </w:r>
       </w:hyperlink>
       <w:r>
@@ -3458,6 +3750,15 @@
 </file>
 
 <file path=customXml/item1.xml><?xml version="1.0" encoding="utf-8"?>
+<?mso-contentType ?>
+<FormTemplates xmlns="http://schemas.microsoft.com/sharepoint/v3/contenttype/forms">
+  <Display>DocumentLibraryForm</Display>
+  <Edit>AssetEditForm</Edit>
+  <New>DocumentLibraryForm</New>
+</FormTemplates>
+</file>
+
+<file path=customXml/item2.xml><?xml version="1.0" encoding="utf-8"?>
 <ct:contentTypeSchema xmlns:ct="http://schemas.microsoft.com/office/2006/metadata/contentType" xmlns:ma="http://schemas.microsoft.com/office/2006/metadata/properties/metaAttributes" ct:_="" ma:_="" ma:contentTypeName="TemplateFile" ma:contentTypeID="0x0101006EDDDB5EE6D98C44930B742096920B300400F5B6D36B3EF94B4E9A635CDF2A18F5B8" ma:contentTypeVersion="72" ma:contentTypeDescription="Create a new document." ma:contentTypeScope="" ma:versionID="a23e56308344d904b51738559c3d67c9">
   <xsd:schema xmlns:xsd="http://www.w3.org/2001/XMLSchema" xmlns:xs="http://www.w3.org/2001/XMLSchema" xmlns:p="http://schemas.microsoft.com/office/2006/metadata/properties" xmlns:ns2="4873beb7-5857-4685-be1f-d57550cc96cc" targetNamespace="http://schemas.microsoft.com/office/2006/metadata/properties" ma:root="true" ma:fieldsID="cd0908cc4600e77bf5da051303e00c8d" ns2:_="">
     <xsd:import namespace="4873beb7-5857-4685-be1f-d57550cc96cc"/>
@@ -4495,15 +4796,6 @@
     <xs:element name="TermId" type="xs:string"/>
   </xs:schema>
 </ct:contentTypeSchema>
-</file>
-
-<file path=customXml/item2.xml><?xml version="1.0" encoding="utf-8"?>
-<?mso-contentType ?>
-<FormTemplates xmlns="http://schemas.microsoft.com/sharepoint/v3/contenttype/forms">
-  <Display>DocumentLibraryForm</Display>
-  <Edit>AssetEditForm</Edit>
-  <New>DocumentLibraryForm</New>
-</FormTemplates>
 </file>
 
 <file path=customXml/item3.xml><?xml version="1.0" encoding="utf-8"?>
@@ -4686,6 +4978,14 @@
 </file>
 
 <file path=customXml/itemProps1.xml><?xml version="1.0" encoding="utf-8"?>
+<ds:datastoreItem xmlns:ds="http://schemas.openxmlformats.org/officeDocument/2006/customXml" ds:itemID="{FF740C13-C6A2-43D3-86C5-4CBB969C2CB1}">
+  <ds:schemaRefs>
+    <ds:schemaRef ds:uri="http://schemas.microsoft.com/sharepoint/v3/contenttype/forms"/>
+  </ds:schemaRefs>
+</ds:datastoreItem>
+</file>
+
+<file path=customXml/itemProps2.xml><?xml version="1.0" encoding="utf-8"?>
 <ds:datastoreItem xmlns:ds="http://schemas.openxmlformats.org/officeDocument/2006/customXml" ds:itemID="{88FF2527-3592-4DBF-9FD9-FEA06E5BF9A7}">
   <ds:schemaRefs>
     <ds:schemaRef ds:uri="http://schemas.microsoft.com/office/2006/metadata/contentType"/>
@@ -4703,14 +5003,6 @@
 </ds:datastoreItem>
 </file>
 
-<file path=customXml/itemProps2.xml><?xml version="1.0" encoding="utf-8"?>
-<ds:datastoreItem xmlns:ds="http://schemas.openxmlformats.org/officeDocument/2006/customXml" ds:itemID="{FF740C13-C6A2-43D3-86C5-4CBB969C2CB1}">
-  <ds:schemaRefs>
-    <ds:schemaRef ds:uri="http://schemas.microsoft.com/sharepoint/v3/contenttype/forms"/>
-  </ds:schemaRefs>
-</ds:datastoreItem>
-</file>
-
 <file path=customXml/itemProps3.xml><?xml version="1.0" encoding="utf-8"?>
 <ds:datastoreItem xmlns:ds="http://schemas.openxmlformats.org/officeDocument/2006/customXml" ds:itemID="{83AE4ADC-D632-40A7-A0C1-0481BB069C4F}">
   <ds:schemaRefs>
@@ -4722,7 +5014,7 @@
 </file>
 
 <file path=customXml/itemProps4.xml><?xml version="1.0" encoding="utf-8"?>
-<ds:datastoreItem xmlns:ds="http://schemas.openxmlformats.org/officeDocument/2006/customXml" ds:itemID="{1D79A573-50AE-4419-BEA8-DF58B548FEBB}">
+<ds:datastoreItem xmlns:ds="http://schemas.openxmlformats.org/officeDocument/2006/customXml" ds:itemID="{D37BAC57-F8BD-4F85-A75F-EE55014A89AA}">
   <ds:schemaRefs>
     <ds:schemaRef ds:uri="http://schemas.openxmlformats.org/officeDocument/2006/bibliography"/>
   </ds:schemaRefs>

</xml_diff>